<commit_message>
Kleine aanpassingen samenwerkingsovereenkomst en bonprinter elektrisch schema
</commit_message>
<xml_diff>
--- a/documentatie/manage en control/Samenwerkingsovereenkomst.docx
+++ b/documentatie/manage en control/Samenwerkingsovereenkomst.docx
@@ -22,14 +22,32 @@
           <w:szCs w:val="36"/>
           <w:lang w:val="en-US"/>
         </w:rPr>
-        <w:t xml:space="preserve"> Project 3/4 Groep 12</w:t>
-      </w:r>
+        <w:t xml:space="preserve"> Project 3/4 </w:t>
+      </w:r>
+      <w:proofErr w:type="spellStart"/>
       <w:r>
         <w:rPr>
           <w:sz w:val="36"/>
           <w:szCs w:val="36"/>
           <w:lang w:val="en-US"/>
         </w:rPr>
+        <w:t>Groep</w:t>
+      </w:r>
+      <w:proofErr w:type="spellEnd"/>
+      <w:r>
+        <w:rPr>
+          <w:sz w:val="36"/>
+          <w:szCs w:val="36"/>
+          <w:lang w:val="en-US"/>
+        </w:rPr>
+        <w:t xml:space="preserve"> 12</w:t>
+      </w:r>
+      <w:r>
+        <w:rPr>
+          <w:sz w:val="36"/>
+          <w:szCs w:val="36"/>
+          <w:lang w:val="en-US"/>
+        </w:rPr>
         <w:br/>
       </w:r>
       <w:r>
@@ -42,7 +60,7 @@
     <w:p/>
     <w:p>
       <w:pPr>
-        <w:pStyle w:val="Plattetekst"/>
+        <w:pStyle w:val="BodyText"/>
         <w:spacing w:before="31" w:line="242" w:lineRule="auto"/>
         <w:ind w:right="1041"/>
         <w:jc w:val="both"/>
@@ -1439,7 +1457,7 @@
     </w:p>
     <w:tbl>
       <w:tblPr>
-        <w:tblStyle w:val="Tabelraster"/>
+        <w:tblStyle w:val="TableGrid"/>
         <w:tblW w:w="0" w:type="auto"/>
         <w:tblLook w:val="04A0" w:firstRow="1" w:lastRow="0" w:firstColumn="1" w:lastColumn="0" w:noHBand="0" w:noVBand="1"/>
       </w:tblPr>
@@ -1611,12 +1629,28 @@
                 <w:lang w:val="en-US"/>
               </w:rPr>
             </w:pPr>
+            <w:proofErr w:type="spellStart"/>
             <w:r>
               <w:rPr>
                 <w:lang w:val="en-US"/>
               </w:rPr>
-              <w:t>Merel van der Leeden</w:t>
-            </w:r>
+              <w:t>Merel</w:t>
+            </w:r>
+            <w:proofErr w:type="spellEnd"/>
+            <w:r>
+              <w:rPr>
+                <w:lang w:val="en-US"/>
+              </w:rPr>
+              <w:t xml:space="preserve"> van der </w:t>
+            </w:r>
+            <w:proofErr w:type="spellStart"/>
+            <w:r>
+              <w:rPr>
+                <w:lang w:val="en-US"/>
+              </w:rPr>
+              <w:t>Leeden</w:t>
+            </w:r>
+            <w:proofErr w:type="spellEnd"/>
           </w:p>
         </w:tc>
         <w:tc>
@@ -1724,7 +1758,7 @@
     <w:p/>
     <w:p>
       <w:pPr>
-        <w:pStyle w:val="Plattetekst"/>
+        <w:pStyle w:val="BodyText"/>
         <w:spacing w:before="33" w:line="244" w:lineRule="auto"/>
         <w:ind w:right="1033"/>
         <w:jc w:val="both"/>
@@ -1753,7 +1787,7 @@
     </w:p>
     <w:p>
       <w:pPr>
-        <w:pStyle w:val="Plattetekst"/>
+        <w:pStyle w:val="BodyText"/>
         <w:spacing w:before="33" w:line="244" w:lineRule="auto"/>
         <w:ind w:right="1033"/>
         <w:jc w:val="both"/>
@@ -2067,7 +2101,7 @@
     <w:p/>
     <w:tbl>
       <w:tblPr>
-        <w:tblStyle w:val="Tabelraster"/>
+        <w:tblStyle w:val="TableGrid"/>
         <w:tblW w:w="0" w:type="auto"/>
         <w:tblLook w:val="04A0" w:firstRow="1" w:lastRow="0" w:firstColumn="1" w:lastColumn="0" w:noHBand="0" w:noVBand="1"/>
       </w:tblPr>
@@ -2107,7 +2141,7 @@
     <w:p/>
     <w:p>
       <w:pPr>
-        <w:pStyle w:val="Kop1"/>
+        <w:pStyle w:val="Heading1"/>
         <w:rPr>
           <w:sz w:val="28"/>
           <w:szCs w:val="28"/>
@@ -2189,7 +2223,7 @@
     </w:p>
     <w:p>
       <w:pPr>
-        <w:pStyle w:val="Plattetekst"/>
+        <w:pStyle w:val="BodyText"/>
         <w:spacing w:before="33"/>
       </w:pPr>
       <w:r>
@@ -2264,7 +2298,7 @@
     </w:p>
     <w:tbl>
       <w:tblPr>
-        <w:tblStyle w:val="Tabelraster"/>
+        <w:tblStyle w:val="TableGrid"/>
         <w:tblW w:w="0" w:type="auto"/>
         <w:tblLook w:val="04A0" w:firstRow="1" w:lastRow="0" w:firstColumn="1" w:lastColumn="0" w:noHBand="0" w:noVBand="1"/>
       </w:tblPr>
@@ -2478,7 +2512,7 @@
     <w:p/>
     <w:tbl>
       <w:tblPr>
-        <w:tblStyle w:val="Tabelraster"/>
+        <w:tblStyle w:val="TableGrid"/>
         <w:tblW w:w="0" w:type="auto"/>
         <w:tblLook w:val="04A0" w:firstRow="1" w:lastRow="0" w:firstColumn="1" w:lastColumn="0" w:noHBand="0" w:noVBand="1"/>
       </w:tblPr>
@@ -2683,7 +2717,7 @@
     <w:p/>
     <w:p>
       <w:pPr>
-        <w:pStyle w:val="Plattetekst"/>
+        <w:pStyle w:val="BodyText"/>
         <w:spacing w:line="247" w:lineRule="auto"/>
         <w:ind w:right="791"/>
       </w:pPr>
@@ -2891,7 +2925,7 @@
     </w:p>
     <w:tbl>
       <w:tblPr>
-        <w:tblStyle w:val="Tabelraster"/>
+        <w:tblStyle w:val="TableGrid"/>
         <w:tblpPr w:leftFromText="141" w:rightFromText="141" w:vertAnchor="text" w:horzAnchor="margin" w:tblpY="208"/>
         <w:tblW w:w="0" w:type="auto"/>
         <w:tblLook w:val="04A0" w:firstRow="1" w:lastRow="0" w:firstColumn="1" w:lastColumn="0" w:noHBand="0" w:noVBand="1"/>
@@ -2914,7 +2948,7 @@
           </w:p>
           <w:p>
             <w:pPr>
-              <w:pStyle w:val="Lijstalinea"/>
+              <w:pStyle w:val="ListParagraph"/>
               <w:numPr>
                 <w:ilvl w:val="0"/>
                 <w:numId w:val="6"/>
@@ -2929,7 +2963,7 @@
           </w:p>
           <w:p>
             <w:pPr>
-              <w:pStyle w:val="Lijstalinea"/>
+              <w:pStyle w:val="ListParagraph"/>
               <w:numPr>
                 <w:ilvl w:val="0"/>
                 <w:numId w:val="6"/>
@@ -2956,7 +2990,7 @@
           </w:p>
           <w:p>
             <w:pPr>
-              <w:pStyle w:val="Lijstalinea"/>
+              <w:pStyle w:val="ListParagraph"/>
               <w:numPr>
                 <w:ilvl w:val="0"/>
                 <w:numId w:val="5"/>
@@ -2974,17 +3008,14 @@
           </w:p>
           <w:p>
             <w:pPr>
-              <w:pStyle w:val="Lijstalinea"/>
+              <w:pStyle w:val="ListParagraph"/>
               <w:numPr>
                 <w:ilvl w:val="0"/>
                 <w:numId w:val="5"/>
               </w:numPr>
             </w:pPr>
             <w:r>
-              <w:t>Corné</w:t>
-            </w:r>
-            <w:r>
-              <w:t xml:space="preserve"> is de enige in taalvaardigheid.</w:t>
+              <w:t>Corné is de enige in taalvaardigheid.</w:t>
             </w:r>
           </w:p>
         </w:tc>
@@ -2993,7 +3024,7 @@
     <w:p/>
     <w:p>
       <w:pPr>
-        <w:pStyle w:val="Plattetekst"/>
+        <w:pStyle w:val="BodyText"/>
         <w:spacing w:line="244" w:lineRule="auto"/>
       </w:pPr>
       <w:r>
@@ -3188,7 +3219,7 @@
     <w:p/>
     <w:tbl>
       <w:tblPr>
-        <w:tblStyle w:val="Tabelraster"/>
+        <w:tblStyle w:val="TableGrid"/>
         <w:tblW w:w="0" w:type="auto"/>
         <w:tblLook w:val="04A0" w:firstRow="1" w:lastRow="0" w:firstColumn="1" w:lastColumn="0" w:noHBand="0" w:noVBand="1"/>
       </w:tblPr>
@@ -3234,7 +3265,7 @@
     <w:p/>
     <w:p>
       <w:pPr>
-        <w:pStyle w:val="Plattetekst"/>
+        <w:pStyle w:val="BodyText"/>
         <w:spacing w:before="31" w:line="244" w:lineRule="auto"/>
         <w:ind w:right="1036"/>
         <w:jc w:val="both"/>
@@ -3255,7 +3286,7 @@
     </w:p>
     <w:p>
       <w:pPr>
-        <w:pStyle w:val="Plattetekst"/>
+        <w:pStyle w:val="BodyText"/>
         <w:spacing w:before="31" w:line="244" w:lineRule="auto"/>
         <w:ind w:right="1036"/>
         <w:jc w:val="both"/>
@@ -3470,7 +3501,7 @@
     <w:p/>
     <w:tbl>
       <w:tblPr>
-        <w:tblStyle w:val="Tabelraster"/>
+        <w:tblStyle w:val="TableGrid"/>
         <w:tblW w:w="0" w:type="auto"/>
         <w:tblLook w:val="04A0" w:firstRow="1" w:lastRow="0" w:firstColumn="1" w:lastColumn="0" w:noHBand="0" w:noVBand="1"/>
       </w:tblPr>
@@ -3509,11 +3540,16 @@
             <w:r>
               <w:t xml:space="preserve">Hannah </w:t>
             </w:r>
+            <w:proofErr w:type="spellStart"/>
             <w:r>
               <w:t>S</w:t>
             </w:r>
             <w:r>
-              <w:t xml:space="preserve">aunders </w:t>
+              <w:t>aunders</w:t>
+            </w:r>
+            <w:proofErr w:type="spellEnd"/>
+            <w:r>
+              <w:t xml:space="preserve"> </w:t>
             </w:r>
           </w:p>
         </w:tc>
@@ -3523,13 +3559,7 @@
           </w:tcPr>
           <w:p>
             <w:r>
-              <w:t xml:space="preserve">Iedereen weet wie </w:t>
-            </w:r>
-            <w:r>
-              <w:t>waaraan</w:t>
-            </w:r>
-            <w:r>
-              <w:t xml:space="preserve"> werkt, goed met iedereen communiceren zodat als er problemen zijn we dit snel door kunnen hebben en hiermee helpen.</w:t>
+              <w:t>Iedereen weet wie waaraan werkt, goed met iedereen communiceren zodat als er problemen zijn we dit snel door kunnen hebben en hiermee helpen.</w:t>
             </w:r>
           </w:p>
         </w:tc>
@@ -3541,8 +3571,13 @@
           </w:tcPr>
           <w:p>
             <w:r>
-              <w:t>Merel van der Leeden</w:t>
-            </w:r>
+              <w:t xml:space="preserve">Merel van der </w:t>
+            </w:r>
+            <w:proofErr w:type="spellStart"/>
+            <w:r>
+              <w:t>Leeden</w:t>
+            </w:r>
+            <w:proofErr w:type="spellEnd"/>
           </w:p>
         </w:tc>
         <w:tc>
@@ -3621,7 +3656,7 @@
     </w:p>
     <w:tbl>
       <w:tblPr>
-        <w:tblStyle w:val="Tabelraster"/>
+        <w:tblStyle w:val="TableGrid"/>
         <w:tblW w:w="0" w:type="auto"/>
         <w:tblLook w:val="04A0" w:firstRow="1" w:lastRow="0" w:firstColumn="1" w:lastColumn="0" w:noHBand="0" w:noVBand="1"/>
       </w:tblPr>
@@ -3688,7 +3723,7 @@
     </w:p>
     <w:tbl>
       <w:tblPr>
-        <w:tblStyle w:val="Tabelraster"/>
+        <w:tblStyle w:val="TableGrid"/>
         <w:tblW w:w="0" w:type="auto"/>
         <w:tblLook w:val="04A0" w:firstRow="1" w:lastRow="0" w:firstColumn="1" w:lastColumn="0" w:noHBand="0" w:noVBand="1"/>
       </w:tblPr>
@@ -3736,7 +3771,7 @@
     </w:p>
     <w:p>
       <w:pPr>
-        <w:pStyle w:val="Plattetekst"/>
+        <w:pStyle w:val="BodyText"/>
         <w:spacing w:before="201" w:line="244" w:lineRule="auto"/>
         <w:ind w:right="1034"/>
         <w:jc w:val="both"/>
@@ -3747,7 +3782,7 @@
     </w:p>
     <w:p>
       <w:pPr>
-        <w:pStyle w:val="Plattetekst"/>
+        <w:pStyle w:val="BodyText"/>
         <w:spacing w:before="156" w:line="244" w:lineRule="auto"/>
         <w:ind w:right="1040"/>
         <w:jc w:val="both"/>
@@ -3767,7 +3802,7 @@
     </w:p>
     <w:tbl>
       <w:tblPr>
-        <w:tblStyle w:val="Tabelraster"/>
+        <w:tblStyle w:val="TableGrid"/>
         <w:tblW w:w="0" w:type="auto"/>
         <w:tblLook w:val="04A0" w:firstRow="1" w:lastRow="0" w:firstColumn="1" w:lastColumn="0" w:noHBand="0" w:noVBand="1"/>
       </w:tblPr>
@@ -3784,7 +3819,7 @@
           </w:tcPr>
           <w:p>
             <w:pPr>
-              <w:pStyle w:val="Plattetekst"/>
+              <w:pStyle w:val="BodyText"/>
               <w:spacing w:before="156" w:line="244" w:lineRule="auto"/>
               <w:ind w:right="1040"/>
               <w:jc w:val="both"/>
@@ -3795,7 +3830,7 @@
           </w:p>
           <w:p>
             <w:pPr>
-              <w:pStyle w:val="Plattetekst"/>
+              <w:pStyle w:val="BodyText"/>
               <w:numPr>
                 <w:ilvl w:val="0"/>
                 <w:numId w:val="4"/>
@@ -3810,7 +3845,7 @@
           </w:p>
           <w:p>
             <w:pPr>
-              <w:pStyle w:val="Plattetekst"/>
+              <w:pStyle w:val="BodyText"/>
               <w:numPr>
                 <w:ilvl w:val="0"/>
                 <w:numId w:val="4"/>
@@ -3823,12 +3858,20 @@
               <w:t>Communicatie op hetzelfde platform</w:t>
             </w:r>
             <w:r>
-              <w:t xml:space="preserve"> (Discord)</w:t>
+              <w:t xml:space="preserve"> (</w:t>
+            </w:r>
+            <w:proofErr w:type="spellStart"/>
+            <w:r>
+              <w:t>Discord</w:t>
+            </w:r>
+            <w:proofErr w:type="spellEnd"/>
+            <w:r>
+              <w:t>)</w:t>
             </w:r>
           </w:p>
           <w:p>
             <w:pPr>
-              <w:pStyle w:val="Plattetekst"/>
+              <w:pStyle w:val="BodyText"/>
               <w:numPr>
                 <w:ilvl w:val="0"/>
                 <w:numId w:val="4"/>
@@ -3838,7 +3881,15 @@
               <w:jc w:val="both"/>
             </w:pPr>
             <w:r>
-              <w:t>Documentatie en code op hetzelfde platform (Github)</w:t>
+              <w:t>Documentatie en code op hetzelfde platform (</w:t>
+            </w:r>
+            <w:proofErr w:type="spellStart"/>
+            <w:r>
+              <w:t>Github</w:t>
+            </w:r>
+            <w:proofErr w:type="spellEnd"/>
+            <w:r>
+              <w:t>)</w:t>
             </w:r>
           </w:p>
         </w:tc>
@@ -3874,7 +3925,7 @@
     </w:p>
     <w:tbl>
       <w:tblPr>
-        <w:tblStyle w:val="Tabelraster"/>
+        <w:tblStyle w:val="TableGrid"/>
         <w:tblW w:w="0" w:type="auto"/>
         <w:tblLook w:val="04A0" w:firstRow="1" w:lastRow="0" w:firstColumn="1" w:lastColumn="0" w:noHBand="0" w:noVBand="1"/>
       </w:tblPr>
@@ -3907,7 +3958,7 @@
     </w:p>
     <w:tbl>
       <w:tblPr>
-        <w:tblStyle w:val="Tabelraster"/>
+        <w:tblStyle w:val="TableGrid"/>
         <w:tblW w:w="0" w:type="auto"/>
         <w:tblLook w:val="04A0" w:firstRow="1" w:lastRow="0" w:firstColumn="1" w:lastColumn="0" w:noHBand="0" w:noVBand="1"/>
       </w:tblPr>
@@ -3940,7 +3991,7 @@
     </w:p>
     <w:tbl>
       <w:tblPr>
-        <w:tblStyle w:val="Tabelraster"/>
+        <w:tblStyle w:val="TableGrid"/>
         <w:tblW w:w="0" w:type="auto"/>
         <w:tblLook w:val="04A0" w:firstRow="1" w:lastRow="0" w:firstColumn="1" w:lastColumn="0" w:noHBand="0" w:noVBand="1"/>
       </w:tblPr>
@@ -4102,6 +4153,7 @@
         </w:rPr>
         <w:t xml:space="preserve"> </w:t>
       </w:r>
+      <w:proofErr w:type="spellStart"/>
       <w:r>
         <w:rPr>
           <w:rFonts w:ascii="Arial" w:eastAsia="Times New Roman" w:hAnsi="Arial" w:cs="Arial"/>
@@ -4114,6 +4166,7 @@
         </w:rPr>
         <w:t>Systematic</w:t>
       </w:r>
+      <w:proofErr w:type="spellEnd"/>
       <w:r>
         <w:rPr>
           <w:rFonts w:ascii="Arial" w:eastAsia="Times New Roman" w:hAnsi="Arial" w:cs="Arial"/>
@@ -4308,6 +4361,171 @@
       </w:r>
     </w:p>
     <w:p/>
+    <w:p>
+      <w:r>
+        <w:br w:type="page"/>
+      </w:r>
+    </w:p>
+    <w:p>
+      <w:pPr>
+        <w:rPr>
+          <w:sz w:val="28"/>
+          <w:szCs w:val="28"/>
+        </w:rPr>
+      </w:pPr>
+      <w:r>
+        <w:rPr>
+          <w:sz w:val="28"/>
+          <w:szCs w:val="28"/>
+        </w:rPr>
+        <w:lastRenderedPageBreak/>
+        <w:t>Changelog</w:t>
+      </w:r>
+    </w:p>
+    <w:tbl>
+      <w:tblPr>
+        <w:tblStyle w:val="TableGrid"/>
+        <w:tblW w:w="0" w:type="auto"/>
+        <w:tblLook w:val="04A0" w:firstRow="1" w:lastRow="0" w:firstColumn="1" w:lastColumn="0" w:noHBand="0" w:noVBand="1"/>
+      </w:tblPr>
+      <w:tblGrid>
+        <w:gridCol w:w="1055"/>
+        <w:gridCol w:w="850"/>
+        <w:gridCol w:w="7337"/>
+      </w:tblGrid>
+      <w:tr>
+        <w:tc>
+          <w:tcPr>
+            <w:tcW w:w="959" w:type="dxa"/>
+          </w:tcPr>
+          <w:p>
+            <w:pPr>
+              <w:rPr>
+                <w:b/>
+                <w:bCs/>
+              </w:rPr>
+            </w:pPr>
+            <w:r>
+              <w:rPr>
+                <w:b/>
+                <w:bCs/>
+              </w:rPr>
+              <w:t>Datum</w:t>
+            </w:r>
+          </w:p>
+        </w:tc>
+        <w:tc>
+          <w:tcPr>
+            <w:tcW w:w="850" w:type="dxa"/>
+          </w:tcPr>
+          <w:p>
+            <w:pPr>
+              <w:rPr>
+                <w:b/>
+                <w:bCs/>
+              </w:rPr>
+            </w:pPr>
+            <w:r>
+              <w:rPr>
+                <w:b/>
+                <w:bCs/>
+              </w:rPr>
+              <w:t>Versie</w:t>
+            </w:r>
+          </w:p>
+        </w:tc>
+        <w:tc>
+          <w:tcPr>
+            <w:tcW w:w="7357" w:type="dxa"/>
+          </w:tcPr>
+          <w:p>
+            <w:pPr>
+              <w:rPr>
+                <w:b/>
+                <w:bCs/>
+              </w:rPr>
+            </w:pPr>
+            <w:r>
+              <w:rPr>
+                <w:b/>
+                <w:bCs/>
+              </w:rPr>
+              <w:t>Aanpassing</w:t>
+            </w:r>
+          </w:p>
+        </w:tc>
+      </w:tr>
+      <w:tr>
+        <w:tc>
+          <w:tcPr>
+            <w:tcW w:w="959" w:type="dxa"/>
+          </w:tcPr>
+          <w:p>
+            <w:r>
+              <w:t>15/02/25</w:t>
+            </w:r>
+          </w:p>
+        </w:tc>
+        <w:tc>
+          <w:tcPr>
+            <w:tcW w:w="850" w:type="dxa"/>
+          </w:tcPr>
+          <w:p>
+            <w:r>
+              <w:t>1.0</w:t>
+            </w:r>
+          </w:p>
+        </w:tc>
+        <w:tc>
+          <w:tcPr>
+            <w:tcW w:w="7357" w:type="dxa"/>
+          </w:tcPr>
+          <w:p>
+            <w:r>
+              <w:t>Creatie document</w:t>
+            </w:r>
+          </w:p>
+        </w:tc>
+      </w:tr>
+      <w:tr>
+        <w:tc>
+          <w:tcPr>
+            <w:tcW w:w="959" w:type="dxa"/>
+          </w:tcPr>
+          <w:p>
+            <w:r>
+              <w:t>24</w:t>
+            </w:r>
+            <w:r>
+              <w:t>/03/25</w:t>
+            </w:r>
+          </w:p>
+        </w:tc>
+        <w:tc>
+          <w:tcPr>
+            <w:tcW w:w="850" w:type="dxa"/>
+          </w:tcPr>
+          <w:p>
+            <w:r>
+              <w:t>2.0</w:t>
+            </w:r>
+          </w:p>
+        </w:tc>
+        <w:tc>
+          <w:tcPr>
+            <w:tcW w:w="7357" w:type="dxa"/>
+          </w:tcPr>
+          <w:p>
+            <w:r>
+              <w:t xml:space="preserve">Afspraken duidelijker en verwijdering van de </w:t>
+            </w:r>
+            <w:r>
+              <w:t>toevoeging van Renske</w:t>
+            </w:r>
+          </w:p>
+        </w:tc>
+      </w:tr>
+    </w:tbl>
     <w:p/>
     <w:sectPr>
       <w:pgSz w:w="11906" w:h="16838"/>
@@ -5391,7 +5609,7 @@
     <w:lsdException w:name="Unresolved Mention" w:semiHidden="1" w:unhideWhenUsed="1"/>
     <w:lsdException w:name="Smart Link" w:semiHidden="1" w:unhideWhenUsed="1"/>
   </w:latentStyles>
-  <w:style w:type="paragraph" w:default="1" w:styleId="Standaard">
+  <w:style w:type="paragraph" w:default="1" w:styleId="Normal">
     <w:name w:val="Normal"/>
     <w:qFormat/>
     <w:rsid w:val="00EC01D7"/>
@@ -5399,11 +5617,11 @@
       <w:kern w:val="2"/>
     </w:rPr>
   </w:style>
-  <w:style w:type="paragraph" w:styleId="Kop1">
+  <w:style w:type="paragraph" w:styleId="Heading1">
     <w:name w:val="heading 1"/>
-    <w:basedOn w:val="Standaard"/>
-    <w:next w:val="Standaard"/>
-    <w:link w:val="Kop1Char"/>
+    <w:basedOn w:val="Normal"/>
+    <w:next w:val="Normal"/>
+    <w:link w:val="Heading1Char"/>
     <w:uiPriority w:val="9"/>
     <w:qFormat/>
     <w:rsid w:val="000E4998"/>
@@ -5420,11 +5638,11 @@
       <w:szCs w:val="40"/>
     </w:rPr>
   </w:style>
-  <w:style w:type="paragraph" w:styleId="Kop2">
+  <w:style w:type="paragraph" w:styleId="Heading2">
     <w:name w:val="heading 2"/>
-    <w:basedOn w:val="Standaard"/>
-    <w:next w:val="Standaard"/>
-    <w:link w:val="Kop2Char"/>
+    <w:basedOn w:val="Normal"/>
+    <w:next w:val="Normal"/>
+    <w:link w:val="Heading2Char"/>
     <w:uiPriority w:val="9"/>
     <w:semiHidden/>
     <w:unhideWhenUsed/>
@@ -5443,11 +5661,11 @@
       <w:szCs w:val="32"/>
     </w:rPr>
   </w:style>
-  <w:style w:type="paragraph" w:styleId="Kop3">
+  <w:style w:type="paragraph" w:styleId="Heading3">
     <w:name w:val="heading 3"/>
-    <w:basedOn w:val="Standaard"/>
-    <w:next w:val="Standaard"/>
-    <w:link w:val="Kop3Char"/>
+    <w:basedOn w:val="Normal"/>
+    <w:next w:val="Normal"/>
+    <w:link w:val="Heading3Char"/>
     <w:uiPriority w:val="9"/>
     <w:semiHidden/>
     <w:unhideWhenUsed/>
@@ -5466,11 +5684,11 @@
       <w:szCs w:val="28"/>
     </w:rPr>
   </w:style>
-  <w:style w:type="paragraph" w:styleId="Kop4">
+  <w:style w:type="paragraph" w:styleId="Heading4">
     <w:name w:val="heading 4"/>
-    <w:basedOn w:val="Standaard"/>
-    <w:next w:val="Standaard"/>
-    <w:link w:val="Kop4Char"/>
+    <w:basedOn w:val="Normal"/>
+    <w:next w:val="Normal"/>
+    <w:link w:val="Heading4Char"/>
     <w:uiPriority w:val="9"/>
     <w:semiHidden/>
     <w:unhideWhenUsed/>
@@ -5489,11 +5707,11 @@
       <w:color w:val="2F5496" w:themeColor="accent1" w:themeShade="BF"/>
     </w:rPr>
   </w:style>
-  <w:style w:type="paragraph" w:styleId="Kop5">
+  <w:style w:type="paragraph" w:styleId="Heading5">
     <w:name w:val="heading 5"/>
-    <w:basedOn w:val="Standaard"/>
-    <w:next w:val="Standaard"/>
-    <w:link w:val="Kop5Char"/>
+    <w:basedOn w:val="Normal"/>
+    <w:next w:val="Normal"/>
+    <w:link w:val="Heading5Char"/>
     <w:uiPriority w:val="9"/>
     <w:semiHidden/>
     <w:unhideWhenUsed/>
@@ -5510,11 +5728,11 @@
       <w:color w:val="2F5496" w:themeColor="accent1" w:themeShade="BF"/>
     </w:rPr>
   </w:style>
-  <w:style w:type="paragraph" w:styleId="Kop6">
+  <w:style w:type="paragraph" w:styleId="Heading6">
     <w:name w:val="heading 6"/>
-    <w:basedOn w:val="Standaard"/>
-    <w:next w:val="Standaard"/>
-    <w:link w:val="Kop6Char"/>
+    <w:basedOn w:val="Normal"/>
+    <w:next w:val="Normal"/>
+    <w:link w:val="Heading6Char"/>
     <w:uiPriority w:val="9"/>
     <w:semiHidden/>
     <w:unhideWhenUsed/>
@@ -5533,11 +5751,11 @@
       <w:color w:val="595959" w:themeColor="text1" w:themeTint="A6"/>
     </w:rPr>
   </w:style>
-  <w:style w:type="paragraph" w:styleId="Kop7">
+  <w:style w:type="paragraph" w:styleId="Heading7">
     <w:name w:val="heading 7"/>
-    <w:basedOn w:val="Standaard"/>
-    <w:next w:val="Standaard"/>
-    <w:link w:val="Kop7Char"/>
+    <w:basedOn w:val="Normal"/>
+    <w:next w:val="Normal"/>
+    <w:link w:val="Heading7Char"/>
     <w:uiPriority w:val="9"/>
     <w:semiHidden/>
     <w:unhideWhenUsed/>
@@ -5554,11 +5772,11 @@
       <w:color w:val="595959" w:themeColor="text1" w:themeTint="A6"/>
     </w:rPr>
   </w:style>
-  <w:style w:type="paragraph" w:styleId="Kop8">
+  <w:style w:type="paragraph" w:styleId="Heading8">
     <w:name w:val="heading 8"/>
-    <w:basedOn w:val="Standaard"/>
-    <w:next w:val="Standaard"/>
-    <w:link w:val="Kop8Char"/>
+    <w:basedOn w:val="Normal"/>
+    <w:next w:val="Normal"/>
+    <w:link w:val="Heading8Char"/>
     <w:uiPriority w:val="9"/>
     <w:semiHidden/>
     <w:unhideWhenUsed/>
@@ -5577,11 +5795,11 @@
       <w:color w:val="272727" w:themeColor="text1" w:themeTint="D8"/>
     </w:rPr>
   </w:style>
-  <w:style w:type="paragraph" w:styleId="Kop9">
+  <w:style w:type="paragraph" w:styleId="Heading9">
     <w:name w:val="heading 9"/>
-    <w:basedOn w:val="Standaard"/>
-    <w:next w:val="Standaard"/>
-    <w:link w:val="Kop9Char"/>
+    <w:basedOn w:val="Normal"/>
+    <w:next w:val="Normal"/>
+    <w:link w:val="Heading9Char"/>
     <w:uiPriority w:val="9"/>
     <w:semiHidden/>
     <w:unhideWhenUsed/>
@@ -5598,12 +5816,13 @@
       <w:color w:val="272727" w:themeColor="text1" w:themeTint="D8"/>
     </w:rPr>
   </w:style>
-  <w:style w:type="character" w:default="1" w:styleId="Standaardalinea-lettertype">
+  <w:style w:type="character" w:default="1" w:styleId="DefaultParagraphFont">
     <w:name w:val="Default Paragraph Font"/>
     <w:uiPriority w:val="1"/>
+    <w:semiHidden/>
     <w:unhideWhenUsed/>
   </w:style>
-  <w:style w:type="table" w:default="1" w:styleId="Standaardtabel">
+  <w:style w:type="table" w:default="1" w:styleId="TableNormal">
     <w:name w:val="Normal Table"/>
     <w:uiPriority w:val="99"/>
     <w:semiHidden/>
@@ -5618,16 +5837,16 @@
       </w:tblCellMar>
     </w:tblPr>
   </w:style>
-  <w:style w:type="numbering" w:default="1" w:styleId="Geenlijst">
+  <w:style w:type="numbering" w:default="1" w:styleId="NoList">
     <w:name w:val="No List"/>
     <w:uiPriority w:val="99"/>
     <w:semiHidden/>
     <w:unhideWhenUsed/>
   </w:style>
-  <w:style w:type="character" w:customStyle="1" w:styleId="Kop1Char">
-    <w:name w:val="Kop 1 Char"/>
-    <w:basedOn w:val="Standaardalinea-lettertype"/>
-    <w:link w:val="Kop1"/>
+  <w:style w:type="character" w:customStyle="1" w:styleId="Heading1Char">
+    <w:name w:val="Heading 1 Char"/>
+    <w:basedOn w:val="DefaultParagraphFont"/>
+    <w:link w:val="Heading1"/>
     <w:uiPriority w:val="9"/>
     <w:rsid w:val="000E4998"/>
     <w:rPr>
@@ -5637,10 +5856,10 @@
       <w:szCs w:val="40"/>
     </w:rPr>
   </w:style>
-  <w:style w:type="character" w:customStyle="1" w:styleId="Kop2Char">
-    <w:name w:val="Kop 2 Char"/>
-    <w:basedOn w:val="Standaardalinea-lettertype"/>
-    <w:link w:val="Kop2"/>
+  <w:style w:type="character" w:customStyle="1" w:styleId="Heading2Char">
+    <w:name w:val="Heading 2 Char"/>
+    <w:basedOn w:val="DefaultParagraphFont"/>
+    <w:link w:val="Heading2"/>
     <w:uiPriority w:val="9"/>
     <w:semiHidden/>
     <w:rsid w:val="000E4998"/>
@@ -5651,10 +5870,10 @@
       <w:szCs w:val="32"/>
     </w:rPr>
   </w:style>
-  <w:style w:type="character" w:customStyle="1" w:styleId="Kop3Char">
-    <w:name w:val="Kop 3 Char"/>
-    <w:basedOn w:val="Standaardalinea-lettertype"/>
-    <w:link w:val="Kop3"/>
+  <w:style w:type="character" w:customStyle="1" w:styleId="Heading3Char">
+    <w:name w:val="Heading 3 Char"/>
+    <w:basedOn w:val="DefaultParagraphFont"/>
+    <w:link w:val="Heading3"/>
     <w:uiPriority w:val="9"/>
     <w:semiHidden/>
     <w:rsid w:val="000E4998"/>
@@ -5665,10 +5884,10 @@
       <w:szCs w:val="28"/>
     </w:rPr>
   </w:style>
-  <w:style w:type="character" w:customStyle="1" w:styleId="Kop4Char">
-    <w:name w:val="Kop 4 Char"/>
-    <w:basedOn w:val="Standaardalinea-lettertype"/>
-    <w:link w:val="Kop4"/>
+  <w:style w:type="character" w:customStyle="1" w:styleId="Heading4Char">
+    <w:name w:val="Heading 4 Char"/>
+    <w:basedOn w:val="DefaultParagraphFont"/>
+    <w:link w:val="Heading4"/>
     <w:uiPriority w:val="9"/>
     <w:semiHidden/>
     <w:rsid w:val="000E4998"/>
@@ -5679,10 +5898,10 @@
       <w:color w:val="2F5496" w:themeColor="accent1" w:themeShade="BF"/>
     </w:rPr>
   </w:style>
-  <w:style w:type="character" w:customStyle="1" w:styleId="Kop5Char">
-    <w:name w:val="Kop 5 Char"/>
-    <w:basedOn w:val="Standaardalinea-lettertype"/>
-    <w:link w:val="Kop5"/>
+  <w:style w:type="character" w:customStyle="1" w:styleId="Heading5Char">
+    <w:name w:val="Heading 5 Char"/>
+    <w:basedOn w:val="DefaultParagraphFont"/>
+    <w:link w:val="Heading5"/>
     <w:uiPriority w:val="9"/>
     <w:semiHidden/>
     <w:rsid w:val="000E4998"/>
@@ -5691,10 +5910,10 @@
       <w:color w:val="2F5496" w:themeColor="accent1" w:themeShade="BF"/>
     </w:rPr>
   </w:style>
-  <w:style w:type="character" w:customStyle="1" w:styleId="Kop6Char">
-    <w:name w:val="Kop 6 Char"/>
-    <w:basedOn w:val="Standaardalinea-lettertype"/>
-    <w:link w:val="Kop6"/>
+  <w:style w:type="character" w:customStyle="1" w:styleId="Heading6Char">
+    <w:name w:val="Heading 6 Char"/>
+    <w:basedOn w:val="DefaultParagraphFont"/>
+    <w:link w:val="Heading6"/>
     <w:uiPriority w:val="9"/>
     <w:semiHidden/>
     <w:rsid w:val="000E4998"/>
@@ -5705,10 +5924,10 @@
       <w:color w:val="595959" w:themeColor="text1" w:themeTint="A6"/>
     </w:rPr>
   </w:style>
-  <w:style w:type="character" w:customStyle="1" w:styleId="Kop7Char">
-    <w:name w:val="Kop 7 Char"/>
-    <w:basedOn w:val="Standaardalinea-lettertype"/>
-    <w:link w:val="Kop7"/>
+  <w:style w:type="character" w:customStyle="1" w:styleId="Heading7Char">
+    <w:name w:val="Heading 7 Char"/>
+    <w:basedOn w:val="DefaultParagraphFont"/>
+    <w:link w:val="Heading7"/>
     <w:uiPriority w:val="9"/>
     <w:semiHidden/>
     <w:rsid w:val="000E4998"/>
@@ -5717,10 +5936,10 @@
       <w:color w:val="595959" w:themeColor="text1" w:themeTint="A6"/>
     </w:rPr>
   </w:style>
-  <w:style w:type="character" w:customStyle="1" w:styleId="Kop8Char">
-    <w:name w:val="Kop 8 Char"/>
-    <w:basedOn w:val="Standaardalinea-lettertype"/>
-    <w:link w:val="Kop8"/>
+  <w:style w:type="character" w:customStyle="1" w:styleId="Heading8Char">
+    <w:name w:val="Heading 8 Char"/>
+    <w:basedOn w:val="DefaultParagraphFont"/>
+    <w:link w:val="Heading8"/>
     <w:uiPriority w:val="9"/>
     <w:semiHidden/>
     <w:rsid w:val="000E4998"/>
@@ -5731,10 +5950,10 @@
       <w:color w:val="272727" w:themeColor="text1" w:themeTint="D8"/>
     </w:rPr>
   </w:style>
-  <w:style w:type="character" w:customStyle="1" w:styleId="Kop9Char">
-    <w:name w:val="Kop 9 Char"/>
-    <w:basedOn w:val="Standaardalinea-lettertype"/>
-    <w:link w:val="Kop9"/>
+  <w:style w:type="character" w:customStyle="1" w:styleId="Heading9Char">
+    <w:name w:val="Heading 9 Char"/>
+    <w:basedOn w:val="DefaultParagraphFont"/>
+    <w:link w:val="Heading9"/>
     <w:uiPriority w:val="9"/>
     <w:semiHidden/>
     <w:rsid w:val="000E4998"/>
@@ -5743,11 +5962,11 @@
       <w:color w:val="272727" w:themeColor="text1" w:themeTint="D8"/>
     </w:rPr>
   </w:style>
-  <w:style w:type="paragraph" w:styleId="Titel">
+  <w:style w:type="paragraph" w:styleId="Title">
     <w:name w:val="Title"/>
-    <w:basedOn w:val="Standaard"/>
-    <w:next w:val="Standaard"/>
-    <w:link w:val="TitelChar"/>
+    <w:basedOn w:val="Normal"/>
+    <w:next w:val="Normal"/>
+    <w:link w:val="TitleChar"/>
     <w:uiPriority w:val="10"/>
     <w:qFormat/>
     <w:rsid w:val="000E4998"/>
@@ -5763,10 +5982,10 @@
       <w:szCs w:val="56"/>
     </w:rPr>
   </w:style>
-  <w:style w:type="character" w:customStyle="1" w:styleId="TitelChar">
-    <w:name w:val="Titel Char"/>
-    <w:basedOn w:val="Standaardalinea-lettertype"/>
-    <w:link w:val="Titel"/>
+  <w:style w:type="character" w:customStyle="1" w:styleId="TitleChar">
+    <w:name w:val="Title Char"/>
+    <w:basedOn w:val="DefaultParagraphFont"/>
+    <w:link w:val="Title"/>
     <w:uiPriority w:val="10"/>
     <w:rsid w:val="000E4998"/>
     <w:rPr>
@@ -5777,11 +5996,11 @@
       <w:szCs w:val="56"/>
     </w:rPr>
   </w:style>
-  <w:style w:type="paragraph" w:styleId="Ondertitel">
+  <w:style w:type="paragraph" w:styleId="Subtitle">
     <w:name w:val="Subtitle"/>
-    <w:basedOn w:val="Standaard"/>
-    <w:next w:val="Standaard"/>
-    <w:link w:val="OndertitelChar"/>
+    <w:basedOn w:val="Normal"/>
+    <w:next w:val="Normal"/>
+    <w:link w:val="SubtitleChar"/>
     <w:uiPriority w:val="11"/>
     <w:qFormat/>
     <w:rsid w:val="000E4998"/>
@@ -5798,10 +6017,10 @@
       <w:szCs w:val="28"/>
     </w:rPr>
   </w:style>
-  <w:style w:type="character" w:customStyle="1" w:styleId="OndertitelChar">
-    <w:name w:val="Ondertitel Char"/>
-    <w:basedOn w:val="Standaardalinea-lettertype"/>
-    <w:link w:val="Ondertitel"/>
+  <w:style w:type="character" w:customStyle="1" w:styleId="SubtitleChar">
+    <w:name w:val="Subtitle Char"/>
+    <w:basedOn w:val="DefaultParagraphFont"/>
+    <w:link w:val="Subtitle"/>
     <w:uiPriority w:val="11"/>
     <w:rsid w:val="000E4998"/>
     <w:rPr>
@@ -5812,11 +6031,11 @@
       <w:szCs w:val="28"/>
     </w:rPr>
   </w:style>
-  <w:style w:type="paragraph" w:styleId="Citaat">
+  <w:style w:type="paragraph" w:styleId="Quote">
     <w:name w:val="Quote"/>
-    <w:basedOn w:val="Standaard"/>
-    <w:next w:val="Standaard"/>
-    <w:link w:val="CitaatChar"/>
+    <w:basedOn w:val="Normal"/>
+    <w:next w:val="Normal"/>
+    <w:link w:val="QuoteChar"/>
     <w:uiPriority w:val="29"/>
     <w:qFormat/>
     <w:rsid w:val="000E4998"/>
@@ -5830,10 +6049,10 @@
       <w:color w:val="404040" w:themeColor="text1" w:themeTint="BF"/>
     </w:rPr>
   </w:style>
-  <w:style w:type="character" w:customStyle="1" w:styleId="CitaatChar">
-    <w:name w:val="Citaat Char"/>
-    <w:basedOn w:val="Standaardalinea-lettertype"/>
-    <w:link w:val="Citaat"/>
+  <w:style w:type="character" w:customStyle="1" w:styleId="QuoteChar">
+    <w:name w:val="Quote Char"/>
+    <w:basedOn w:val="DefaultParagraphFont"/>
+    <w:link w:val="Quote"/>
     <w:uiPriority w:val="29"/>
     <w:rsid w:val="000E4998"/>
     <w:rPr>
@@ -5842,9 +6061,9 @@
       <w:color w:val="404040" w:themeColor="text1" w:themeTint="BF"/>
     </w:rPr>
   </w:style>
-  <w:style w:type="paragraph" w:styleId="Lijstalinea">
+  <w:style w:type="paragraph" w:styleId="ListParagraph">
     <w:name w:val="List Paragraph"/>
-    <w:basedOn w:val="Standaard"/>
+    <w:basedOn w:val="Normal"/>
     <w:uiPriority w:val="34"/>
     <w:qFormat/>
     <w:rsid w:val="000E4998"/>
@@ -5853,9 +6072,9 @@
       <w:contextualSpacing/>
     </w:pPr>
   </w:style>
-  <w:style w:type="character" w:styleId="Intensievebenadrukking">
+  <w:style w:type="character" w:styleId="IntenseEmphasis">
     <w:name w:val="Intense Emphasis"/>
-    <w:basedOn w:val="Standaardalinea-lettertype"/>
+    <w:basedOn w:val="DefaultParagraphFont"/>
     <w:uiPriority w:val="21"/>
     <w:qFormat/>
     <w:rsid w:val="000E4998"/>
@@ -5865,11 +6084,11 @@
       <w:color w:val="2F5496" w:themeColor="accent1" w:themeShade="BF"/>
     </w:rPr>
   </w:style>
-  <w:style w:type="paragraph" w:styleId="Duidelijkcitaat">
+  <w:style w:type="paragraph" w:styleId="IntenseQuote">
     <w:name w:val="Intense Quote"/>
-    <w:basedOn w:val="Standaard"/>
-    <w:next w:val="Standaard"/>
-    <w:link w:val="DuidelijkcitaatChar"/>
+    <w:basedOn w:val="Normal"/>
+    <w:next w:val="Normal"/>
+    <w:link w:val="IntenseQuoteChar"/>
     <w:uiPriority w:val="30"/>
     <w:qFormat/>
     <w:rsid w:val="000E4998"/>
@@ -5888,10 +6107,10 @@
       <w:color w:val="2F5496" w:themeColor="accent1" w:themeShade="BF"/>
     </w:rPr>
   </w:style>
-  <w:style w:type="character" w:customStyle="1" w:styleId="DuidelijkcitaatChar">
-    <w:name w:val="Duidelijk citaat Char"/>
-    <w:basedOn w:val="Standaardalinea-lettertype"/>
-    <w:link w:val="Duidelijkcitaat"/>
+  <w:style w:type="character" w:customStyle="1" w:styleId="IntenseQuoteChar">
+    <w:name w:val="Intense Quote Char"/>
+    <w:basedOn w:val="DefaultParagraphFont"/>
+    <w:link w:val="IntenseQuote"/>
     <w:uiPriority w:val="30"/>
     <w:rsid w:val="000E4998"/>
     <w:rPr>
@@ -5900,9 +6119,9 @@
       <w:color w:val="2F5496" w:themeColor="accent1" w:themeShade="BF"/>
     </w:rPr>
   </w:style>
-  <w:style w:type="character" w:styleId="Intensieveverwijzing">
+  <w:style w:type="character" w:styleId="IntenseReference">
     <w:name w:val="Intense Reference"/>
-    <w:basedOn w:val="Standaardalinea-lettertype"/>
+    <w:basedOn w:val="DefaultParagraphFont"/>
     <w:uiPriority w:val="32"/>
     <w:qFormat/>
     <w:rsid w:val="000E4998"/>
@@ -5914,9 +6133,9 @@
       <w:spacing w:val="5"/>
     </w:rPr>
   </w:style>
-  <w:style w:type="table" w:styleId="Tabelraster">
+  <w:style w:type="table" w:styleId="TableGrid">
     <w:name w:val="Table Grid"/>
-    <w:basedOn w:val="Standaardtabel"/>
+    <w:basedOn w:val="TableNormal"/>
     <w:uiPriority w:val="39"/>
     <w:rsid w:val="00EC01D7"/>
     <w:pPr>
@@ -5938,7 +6157,7 @@
   </w:style>
   <w:style w:type="character" w:styleId="Hyperlink">
     <w:name w:val="Hyperlink"/>
-    <w:basedOn w:val="Standaardalinea-lettertype"/>
+    <w:basedOn w:val="DefaultParagraphFont"/>
     <w:uiPriority w:val="99"/>
     <w:unhideWhenUsed/>
     <w:rsid w:val="00EC01D7"/>
@@ -5947,9 +6166,9 @@
       <w:u w:val="single"/>
     </w:rPr>
   </w:style>
-  <w:style w:type="character" w:styleId="Onopgelostemelding">
+  <w:style w:type="character" w:styleId="UnresolvedMention">
     <w:name w:val="Unresolved Mention"/>
-    <w:basedOn w:val="Standaardalinea-lettertype"/>
+    <w:basedOn w:val="DefaultParagraphFont"/>
     <w:uiPriority w:val="99"/>
     <w:semiHidden/>
     <w:unhideWhenUsed/>
@@ -5959,10 +6178,10 @@
       <w:shd w:val="clear" w:color="auto" w:fill="E1DFDD"/>
     </w:rPr>
   </w:style>
-  <w:style w:type="paragraph" w:styleId="Plattetekst">
+  <w:style w:type="paragraph" w:styleId="BodyText">
     <w:name w:val="Body Text"/>
-    <w:basedOn w:val="Standaard"/>
-    <w:link w:val="PlattetekstChar"/>
+    <w:basedOn w:val="Normal"/>
+    <w:link w:val="BodyTextChar"/>
     <w:uiPriority w:val="1"/>
     <w:semiHidden/>
     <w:unhideWhenUsed/>
@@ -5981,10 +6200,10 @@
       <w:szCs w:val="18"/>
     </w:rPr>
   </w:style>
-  <w:style w:type="character" w:customStyle="1" w:styleId="PlattetekstChar">
-    <w:name w:val="Platte tekst Char"/>
-    <w:basedOn w:val="Standaardalinea-lettertype"/>
-    <w:link w:val="Plattetekst"/>
+  <w:style w:type="character" w:customStyle="1" w:styleId="BodyTextChar">
+    <w:name w:val="Body Text Char"/>
+    <w:basedOn w:val="DefaultParagraphFont"/>
+    <w:link w:val="BodyText"/>
     <w:uiPriority w:val="1"/>
     <w:semiHidden/>
     <w:rsid w:val="002978AB"/>

</xml_diff>